<commit_message>
Finished SSRS part for profitability over time
</commit_message>
<xml_diff>
--- a/Project/ProfitabilityOverTimeDoc/ProfitabilityOverTime.docx
+++ b/Project/ProfitabilityOverTimeDoc/ProfitabilityOverTime.docx
@@ -50,7 +50,7 @@
           <w:noProof/>
         </w:rPr>
         <w:drawing>
-          <wp:inline distT="0" distB="0" distL="0" distR="0" wp14:anchorId="4265F77A" wp14:editId="4821D8DE">
+          <wp:inline distT="0" distB="0" distL="0" distR="0" wp14:anchorId="023A905B" wp14:editId="1BC0A93D">
             <wp:extent cx="2561905" cy="971429"/>
             <wp:effectExtent l="0" t="0" r="0" b="635"/>
             <wp:docPr id="1" name="Picture 1"/>
@@ -100,7 +100,7 @@
           <w:noProof/>
         </w:rPr>
         <w:drawing>
-          <wp:inline distT="0" distB="0" distL="0" distR="0" wp14:anchorId="76809AEB" wp14:editId="65F70E24">
+          <wp:inline distT="0" distB="0" distL="0" distR="0" wp14:anchorId="492939C9" wp14:editId="4D9AA1CB">
             <wp:extent cx="5314286" cy="1590476"/>
             <wp:effectExtent l="0" t="0" r="1270" b="0"/>
             <wp:docPr id="2" name="Picture 2"/>
@@ -156,7 +156,7 @@
           <w:noProof/>
         </w:rPr>
         <w:drawing>
-          <wp:inline distT="0" distB="0" distL="0" distR="0" wp14:anchorId="02D6F69E" wp14:editId="6816A4EE">
+          <wp:inline distT="0" distB="0" distL="0" distR="0" wp14:anchorId="403DD76A" wp14:editId="1F7DE237">
             <wp:extent cx="4183582" cy="3631086"/>
             <wp:effectExtent l="0" t="0" r="7620" b="7620"/>
             <wp:docPr id="3" name="Picture 3"/>
@@ -203,15 +203,7 @@
         <w:t>4.</w:t>
       </w:r>
       <w:r>
-        <w:t xml:space="preserve"> Press Next. Input the </w:t>
-      </w:r>
-      <w:proofErr w:type="gramStart"/>
-      <w:r>
-        <w:t>user name</w:t>
-      </w:r>
-      <w:proofErr w:type="gramEnd"/>
-      <w:r>
-        <w:t xml:space="preserve"> and password for the windows account. This will be used to authenticate to the database and request data whenever is needed.</w:t>
+        <w:t xml:space="preserve"> Press Next. Input the user name and password for the windows account. This will be used to authenticate to the database and request data whenever is needed.</w:t>
       </w:r>
     </w:p>
     <w:p>
@@ -223,7 +215,7 @@
           <w:noProof/>
         </w:rPr>
         <w:drawing>
-          <wp:inline distT="0" distB="0" distL="0" distR="0" wp14:anchorId="73D1B727" wp14:editId="0A4E4F42">
+          <wp:inline distT="0" distB="0" distL="0" distR="0" wp14:anchorId="3B5C1041" wp14:editId="55E850E6">
             <wp:extent cx="3649508" cy="2928779"/>
             <wp:effectExtent l="0" t="0" r="8255" b="5080"/>
             <wp:docPr id="4" name="Picture 4"/>
@@ -273,7 +265,7 @@
           <w:noProof/>
         </w:rPr>
         <w:drawing>
-          <wp:inline distT="0" distB="0" distL="0" distR="0" wp14:anchorId="71890A5D" wp14:editId="61F8A92B">
+          <wp:inline distT="0" distB="0" distL="0" distR="0" wp14:anchorId="4C7465BD" wp14:editId="286FE9DD">
             <wp:extent cx="4013650" cy="2376313"/>
             <wp:effectExtent l="0" t="0" r="6350" b="5080"/>
             <wp:docPr id="6" name="Picture 6"/>
@@ -323,7 +315,7 @@
           <w:noProof/>
         </w:rPr>
         <w:drawing>
-          <wp:inline distT="0" distB="0" distL="0" distR="0" wp14:anchorId="4FE990E9" wp14:editId="5E03F24E">
+          <wp:inline distT="0" distB="0" distL="0" distR="0" wp14:anchorId="686B93D5" wp14:editId="02133656">
             <wp:extent cx="1923810" cy="942857"/>
             <wp:effectExtent l="0" t="0" r="635" b="0"/>
             <wp:docPr id="7" name="Picture 7"/>
@@ -379,7 +371,7 @@
           <w:noProof/>
         </w:rPr>
         <w:drawing>
-          <wp:inline distT="0" distB="0" distL="0" distR="0" wp14:anchorId="48B85D15" wp14:editId="65C2B154">
+          <wp:inline distT="0" distB="0" distL="0" distR="0" wp14:anchorId="3618408F" wp14:editId="5B717415">
             <wp:extent cx="3297261" cy="2646096"/>
             <wp:effectExtent l="0" t="0" r="0" b="1905"/>
             <wp:docPr id="8" name="Picture 8"/>
@@ -432,7 +424,7 @@
           <w:noProof/>
         </w:rPr>
         <w:drawing>
-          <wp:inline distT="0" distB="0" distL="0" distR="0" wp14:anchorId="1E3CD559" wp14:editId="26613E62">
+          <wp:inline distT="0" distB="0" distL="0" distR="0" wp14:anchorId="2A7F3B12" wp14:editId="6E09FB87">
             <wp:extent cx="5848801" cy="2654187"/>
             <wp:effectExtent l="0" t="0" r="0" b="0"/>
             <wp:docPr id="9" name="Picture 9"/>
@@ -484,7 +476,7 @@
           <w:noProof/>
         </w:rPr>
         <w:drawing>
-          <wp:inline distT="0" distB="0" distL="0" distR="0" wp14:anchorId="5A4B7931" wp14:editId="366998C4">
+          <wp:inline distT="0" distB="0" distL="0" distR="0" wp14:anchorId="100349A8" wp14:editId="692D5CD0">
             <wp:extent cx="5097982" cy="1739617"/>
             <wp:effectExtent l="0" t="0" r="7620" b="0"/>
             <wp:docPr id="10" name="Picture 10"/>
@@ -537,7 +529,7 @@
           <w:noProof/>
         </w:rPr>
         <w:drawing>
-          <wp:inline distT="0" distB="0" distL="0" distR="0" wp14:anchorId="0A63B579" wp14:editId="28ECA2C6">
+          <wp:inline distT="0" distB="0" distL="0" distR="0" wp14:anchorId="0C4E8CE7" wp14:editId="3C803EA1">
             <wp:extent cx="3742857" cy="5638095"/>
             <wp:effectExtent l="0" t="0" r="0" b="1270"/>
             <wp:docPr id="30" name="Picture 30"/>
@@ -593,20 +585,14 @@
         <w:t>.</w:t>
       </w:r>
       <w:r>
-        <w:t xml:space="preserve"> The next step is creating the cube based on the data source view. </w:t>
-      </w:r>
-      <w:r>
-        <w:t xml:space="preserve">Because the data source view was created, </w:t>
-      </w:r>
-      <w:r>
-        <w:t>the option use existing tables can be selected.</w:t>
-      </w:r>
-      <w:r>
-        <w:rPr>
-          <w:noProof/>
-        </w:rPr>
-        <w:drawing>
-          <wp:inline distT="0" distB="0" distL="0" distR="0" wp14:anchorId="18F5D2C6" wp14:editId="0B3B97B1">
+        <w:t xml:space="preserve"> The next step is creating the cube based on the data source view. Because the data source view was created, the option use existing tables can be selected.</w:t>
+      </w:r>
+      <w:r>
+        <w:rPr>
+          <w:noProof/>
+        </w:rPr>
+        <w:drawing>
+          <wp:inline distT="0" distB="0" distL="0" distR="0" wp14:anchorId="1EEF6F9F" wp14:editId="6299E506">
             <wp:extent cx="2974592" cy="2387150"/>
             <wp:effectExtent l="0" t="0" r="0" b="0"/>
             <wp:docPr id="11" name="Picture 11"/>
@@ -662,7 +648,7 @@
           <w:noProof/>
         </w:rPr>
         <w:drawing>
-          <wp:inline distT="0" distB="0" distL="0" distR="0" wp14:anchorId="09F2CC1E" wp14:editId="429FC390">
+          <wp:inline distT="0" distB="0" distL="0" distR="0" wp14:anchorId="44F41536" wp14:editId="62DE8006">
             <wp:extent cx="2880765" cy="2311853"/>
             <wp:effectExtent l="0" t="0" r="0" b="0"/>
             <wp:docPr id="12" name="Picture 12"/>
@@ -721,7 +707,7 @@
           <w:noProof/>
         </w:rPr>
         <w:drawing>
-          <wp:inline distT="0" distB="0" distL="0" distR="0" wp14:anchorId="3C8792E8" wp14:editId="4F0AC1AE">
+          <wp:inline distT="0" distB="0" distL="0" distR="0" wp14:anchorId="0CE243FE" wp14:editId="5F572AA2">
             <wp:extent cx="2963437" cy="2702740"/>
             <wp:effectExtent l="0" t="0" r="8890" b="2540"/>
             <wp:docPr id="15" name="Picture 15"/>
@@ -772,7 +758,7 @@
           <w:noProof/>
         </w:rPr>
         <w:drawing>
-          <wp:inline distT="0" distB="0" distL="0" distR="0" wp14:anchorId="73F14A3E" wp14:editId="1EA2B492">
+          <wp:inline distT="0" distB="0" distL="0" distR="0" wp14:anchorId="2E0B6E02" wp14:editId="0787FE73">
             <wp:extent cx="3992654" cy="3641416"/>
             <wp:effectExtent l="0" t="0" r="8255" b="0"/>
             <wp:docPr id="16" name="Picture 16"/>
@@ -822,7 +808,7 @@
           <w:noProof/>
         </w:rPr>
         <w:drawing>
-          <wp:inline distT="0" distB="0" distL="0" distR="0" wp14:anchorId="5DA67129" wp14:editId="4584A20E">
+          <wp:inline distT="0" distB="0" distL="0" distR="0" wp14:anchorId="07392C57" wp14:editId="3766BFAD">
             <wp:extent cx="4021742" cy="3667944"/>
             <wp:effectExtent l="0" t="0" r="0" b="8890"/>
             <wp:docPr id="17" name="Picture 17"/>
@@ -890,7 +876,7 @@
           <w:noProof/>
         </w:rPr>
         <w:drawing>
-          <wp:inline distT="0" distB="0" distL="0" distR="0" wp14:anchorId="27581A35" wp14:editId="1914F104">
+          <wp:inline distT="0" distB="0" distL="0" distR="0" wp14:anchorId="7BD420EB" wp14:editId="13FFC5BE">
             <wp:extent cx="5731510" cy="4277360"/>
             <wp:effectExtent l="0" t="0" r="2540" b="8890"/>
             <wp:docPr id="28" name="Picture 28"/>
@@ -940,7 +926,7 @@
           <w:noProof/>
         </w:rPr>
         <w:drawing>
-          <wp:inline distT="0" distB="0" distL="0" distR="0" wp14:anchorId="13AA7402" wp14:editId="0B3A98FB">
+          <wp:inline distT="0" distB="0" distL="0" distR="0" wp14:anchorId="5651D2ED" wp14:editId="1C15C430">
             <wp:extent cx="3476190" cy="971429"/>
             <wp:effectExtent l="0" t="0" r="0" b="635"/>
             <wp:docPr id="27" name="Picture 27"/>
@@ -982,7 +968,7 @@
           <w:noProof/>
         </w:rPr>
         <w:drawing>
-          <wp:inline distT="0" distB="0" distL="0" distR="0" wp14:anchorId="20FED810" wp14:editId="6620EFCA">
+          <wp:inline distT="0" distB="0" distL="0" distR="0" wp14:anchorId="0A14231B" wp14:editId="41938917">
             <wp:extent cx="1877352" cy="1534904"/>
             <wp:effectExtent l="0" t="0" r="8890" b="8255"/>
             <wp:docPr id="20" name="Picture 20"/>
@@ -1025,7 +1011,7 @@
         </w:rPr>
         <w:lastRenderedPageBreak/>
         <w:drawing>
-          <wp:inline distT="0" distB="0" distL="0" distR="0" wp14:anchorId="16D4BF9A" wp14:editId="65693163">
+          <wp:inline distT="0" distB="0" distL="0" distR="0" wp14:anchorId="53FF1FBB" wp14:editId="7D7123BE">
             <wp:extent cx="3104762" cy="2038095"/>
             <wp:effectExtent l="0" t="0" r="635" b="635"/>
             <wp:docPr id="21" name="Picture 21"/>
@@ -1083,7 +1069,7 @@
           <w:noProof/>
         </w:rPr>
         <w:drawing>
-          <wp:inline distT="0" distB="0" distL="0" distR="0" wp14:anchorId="10EBE58B" wp14:editId="45DD416E">
+          <wp:inline distT="0" distB="0" distL="0" distR="0" wp14:anchorId="787535EB" wp14:editId="43A268FD">
             <wp:extent cx="876190" cy="733333"/>
             <wp:effectExtent l="0" t="0" r="635" b="0"/>
             <wp:docPr id="22" name="Picture 22"/>
@@ -1125,7 +1111,7 @@
           <w:noProof/>
         </w:rPr>
         <w:drawing>
-          <wp:inline distT="0" distB="0" distL="0" distR="0" wp14:anchorId="1055B6B2" wp14:editId="2F3A7DB9">
+          <wp:inline distT="0" distB="0" distL="0" distR="0" wp14:anchorId="48A28C0C" wp14:editId="1EE395E8">
             <wp:extent cx="1825197" cy="1634592"/>
             <wp:effectExtent l="0" t="0" r="3810" b="3810"/>
             <wp:docPr id="23" name="Picture 23"/>
@@ -1167,7 +1153,7 @@
           <w:noProof/>
         </w:rPr>
         <w:drawing>
-          <wp:inline distT="0" distB="0" distL="0" distR="0" wp14:anchorId="081C6F8B" wp14:editId="70F2EB49">
+          <wp:inline distT="0" distB="0" distL="0" distR="0" wp14:anchorId="1BFAAE30" wp14:editId="7AF93728">
             <wp:extent cx="5186995" cy="1218421"/>
             <wp:effectExtent l="0" t="0" r="0" b="1270"/>
             <wp:docPr id="24" name="Picture 24"/>
@@ -1214,7 +1200,7 @@
           <w:noProof/>
         </w:rPr>
         <w:drawing>
-          <wp:inline distT="0" distB="0" distL="0" distR="0" wp14:anchorId="021319C7" wp14:editId="2A52AECE">
+          <wp:inline distT="0" distB="0" distL="0" distR="0" wp14:anchorId="45C603EC" wp14:editId="58916174">
             <wp:extent cx="3228571" cy="1076190"/>
             <wp:effectExtent l="0" t="0" r="0" b="0"/>
             <wp:docPr id="25" name="Picture 25"/>
@@ -1273,7 +1259,7 @@
           <w:noProof/>
         </w:rPr>
         <w:drawing>
-          <wp:inline distT="0" distB="0" distL="0" distR="0" wp14:anchorId="4E871D1D" wp14:editId="2E66A029">
+          <wp:inline distT="0" distB="0" distL="0" distR="0" wp14:anchorId="5C548E7C" wp14:editId="32EB01BD">
             <wp:extent cx="3422210" cy="1529929"/>
             <wp:effectExtent l="0" t="0" r="6985" b="0"/>
             <wp:docPr id="31" name="Picture 31"/>
@@ -1320,7 +1306,7 @@
           <w:noProof/>
         </w:rPr>
         <w:drawing>
-          <wp:inline distT="0" distB="0" distL="0" distR="0" wp14:anchorId="7186E9EF" wp14:editId="699B13D7">
+          <wp:inline distT="0" distB="0" distL="0" distR="0" wp14:anchorId="7CAE8F91" wp14:editId="4FC69AB2">
             <wp:extent cx="5432079" cy="2979037"/>
             <wp:effectExtent l="0" t="0" r="0" b="0"/>
             <wp:docPr id="32" name="Picture 32"/>
@@ -1358,24 +1344,16 @@
     </w:p>
     <w:p>
       <w:r>
-        <w:t xml:space="preserve">19. The next part is the </w:t>
-      </w:r>
-      <w:proofErr w:type="spellStart"/>
-      <w:r>
-        <w:t>PowerBI</w:t>
-      </w:r>
-      <w:proofErr w:type="spellEnd"/>
-      <w:r>
-        <w:t xml:space="preserve"> report. The first step is getting the data.</w:t>
-      </w:r>
-    </w:p>
-    <w:p>
-      <w:r>
-        <w:rPr>
-          <w:noProof/>
-        </w:rPr>
-        <w:drawing>
-          <wp:inline distT="0" distB="0" distL="0" distR="0" wp14:anchorId="26D85755" wp14:editId="48434391">
+        <w:t>19. The next part is the PowerBI report. The first step is getting the data.</w:t>
+      </w:r>
+    </w:p>
+    <w:p>
+      <w:r>
+        <w:rPr>
+          <w:noProof/>
+        </w:rPr>
+        <w:drawing>
+          <wp:inline distT="0" distB="0" distL="0" distR="0" wp14:anchorId="11298398" wp14:editId="00AA2B66">
             <wp:extent cx="4191754" cy="2397278"/>
             <wp:effectExtent l="0" t="0" r="0" b="3175"/>
             <wp:docPr id="33" name="Picture 33"/>
@@ -1415,24 +1393,16 @@
     <w:p>
       <w:r>
         <w:lastRenderedPageBreak/>
-        <w:t xml:space="preserve">Select the </w:t>
-      </w:r>
-      <w:proofErr w:type="spellStart"/>
-      <w:r>
-        <w:t>sql</w:t>
-      </w:r>
-      <w:proofErr w:type="spellEnd"/>
-      <w:r>
-        <w:t xml:space="preserve"> server analysis services database and then input the parameters for connection.</w:t>
-      </w:r>
-    </w:p>
-    <w:p>
-      <w:r>
-        <w:rPr>
-          <w:noProof/>
-        </w:rPr>
-        <w:drawing>
-          <wp:inline distT="0" distB="0" distL="0" distR="0" wp14:anchorId="77FDA5E0" wp14:editId="11A34A3B">
+        <w:t>Select the sql server analysis services database and then input the parameters for connection.</w:t>
+      </w:r>
+    </w:p>
+    <w:p>
+      <w:r>
+        <w:rPr>
+          <w:noProof/>
+        </w:rPr>
+        <w:drawing>
+          <wp:inline distT="0" distB="0" distL="0" distR="0" wp14:anchorId="1B4F9EFB" wp14:editId="5892BC21">
             <wp:extent cx="5731510" cy="2590800"/>
             <wp:effectExtent l="0" t="0" r="2540" b="0"/>
             <wp:docPr id="34" name="Picture 34"/>
@@ -1479,7 +1449,7 @@
           <w:noProof/>
         </w:rPr>
         <w:drawing>
-          <wp:inline distT="0" distB="0" distL="0" distR="0" wp14:anchorId="65D70A4A" wp14:editId="5F8D5DFC">
+          <wp:inline distT="0" distB="0" distL="0" distR="0" wp14:anchorId="10482521" wp14:editId="3AC52AC5">
             <wp:extent cx="5731510" cy="4557395"/>
             <wp:effectExtent l="0" t="0" r="2540" b="0"/>
             <wp:docPr id="35" name="Picture 35"/>
@@ -1529,7 +1499,7 @@
         </w:rPr>
         <w:lastRenderedPageBreak/>
         <w:drawing>
-          <wp:inline distT="0" distB="0" distL="0" distR="0" wp14:anchorId="6338DBBC" wp14:editId="7F2AF613">
+          <wp:inline distT="0" distB="0" distL="0" distR="0" wp14:anchorId="3906A1DB" wp14:editId="4E7C23AD">
             <wp:extent cx="5731510" cy="2335530"/>
             <wp:effectExtent l="0" t="0" r="2540" b="7620"/>
             <wp:docPr id="36" name="Picture 36"/>
@@ -1576,7 +1546,7 @@
           <w:noProof/>
         </w:rPr>
         <w:drawing>
-          <wp:inline distT="0" distB="0" distL="0" distR="0" wp14:anchorId="50DF22DB" wp14:editId="5D29E977">
+          <wp:inline distT="0" distB="0" distL="0" distR="0" wp14:anchorId="0B718AE1" wp14:editId="1DE983DA">
             <wp:extent cx="5731510" cy="1564640"/>
             <wp:effectExtent l="0" t="0" r="2540" b="0"/>
             <wp:docPr id="38" name="Picture 38"/>
@@ -1626,7 +1596,7 @@
           <w:noProof/>
         </w:rPr>
         <w:drawing>
-          <wp:inline distT="0" distB="0" distL="0" distR="0" wp14:anchorId="1FCF973D" wp14:editId="5DBEFBBB">
+          <wp:inline distT="0" distB="0" distL="0" distR="0" wp14:anchorId="2273F8D2" wp14:editId="561D53B9">
             <wp:extent cx="5731510" cy="1213485"/>
             <wp:effectExtent l="0" t="0" r="2540" b="5715"/>
             <wp:docPr id="39" name="Picture 39"/>
@@ -1670,24 +1640,16 @@
         <w:t xml:space="preserve"> Next part is creating YTD measures for our reports.</w:t>
       </w:r>
       <w:r>
-        <w:t xml:space="preserve"> To create a new </w:t>
-      </w:r>
-      <w:proofErr w:type="gramStart"/>
-      <w:r>
-        <w:t>measure</w:t>
-      </w:r>
-      <w:proofErr w:type="gramEnd"/>
-      <w:r>
-        <w:t xml:space="preserve"> we have to use a DAX formula.</w:t>
-      </w:r>
-    </w:p>
-    <w:p>
-      <w:r>
-        <w:rPr>
-          <w:noProof/>
-        </w:rPr>
-        <w:drawing>
-          <wp:inline distT="0" distB="0" distL="0" distR="0" wp14:anchorId="4EE931D4" wp14:editId="03D1C254">
+        <w:t xml:space="preserve"> To create a new measure we have to use a DAX formula.</w:t>
+      </w:r>
+    </w:p>
+    <w:p>
+      <w:r>
+        <w:rPr>
+          <w:noProof/>
+        </w:rPr>
+        <w:drawing>
+          <wp:inline distT="0" distB="0" distL="0" distR="0" wp14:anchorId="3E21CC54" wp14:editId="31A8907A">
             <wp:extent cx="4816444" cy="1718786"/>
             <wp:effectExtent l="0" t="0" r="3810" b="0"/>
             <wp:docPr id="40" name="Picture 40"/>
@@ -1730,7 +1692,7 @@
         </w:rPr>
         <w:lastRenderedPageBreak/>
         <w:drawing>
-          <wp:inline distT="0" distB="0" distL="0" distR="0" wp14:anchorId="41291710" wp14:editId="3BB7A166">
+          <wp:inline distT="0" distB="0" distL="0" distR="0" wp14:anchorId="2ABB699E" wp14:editId="72CFAF4F">
             <wp:extent cx="5731510" cy="515620"/>
             <wp:effectExtent l="0" t="0" r="2540" b="0"/>
             <wp:docPr id="41" name="Picture 41"/>
@@ -1772,7 +1734,7 @@
           <w:noProof/>
         </w:rPr>
         <w:drawing>
-          <wp:inline distT="0" distB="0" distL="0" distR="0" wp14:anchorId="78FD21CC" wp14:editId="18F6D208">
+          <wp:inline distT="0" distB="0" distL="0" distR="0" wp14:anchorId="24854C88" wp14:editId="28D5C75D">
             <wp:extent cx="5731510" cy="234315"/>
             <wp:effectExtent l="0" t="0" r="2540" b="0"/>
             <wp:docPr id="42" name="Picture 42"/>
@@ -1819,7 +1781,7 @@
           <w:noProof/>
         </w:rPr>
         <w:drawing>
-          <wp:inline distT="0" distB="0" distL="0" distR="0" wp14:anchorId="190F5D18" wp14:editId="29C49562">
+          <wp:inline distT="0" distB="0" distL="0" distR="0" wp14:anchorId="2C4DF8FA" wp14:editId="46555F85">
             <wp:extent cx="3352381" cy="2057143"/>
             <wp:effectExtent l="0" t="0" r="635" b="635"/>
             <wp:docPr id="43" name="Picture 43"/>
@@ -1861,7 +1823,7 @@
           <w:noProof/>
         </w:rPr>
         <w:drawing>
-          <wp:inline distT="0" distB="0" distL="0" distR="0" wp14:anchorId="22BCB6C7" wp14:editId="6D48D705">
+          <wp:inline distT="0" distB="0" distL="0" distR="0" wp14:anchorId="543E3CD8" wp14:editId="72B107E7">
             <wp:extent cx="2304762" cy="590476"/>
             <wp:effectExtent l="0" t="0" r="635" b="635"/>
             <wp:docPr id="44" name="Picture 44"/>
@@ -1911,7 +1873,7 @@
           <w:noProof/>
         </w:rPr>
         <w:drawing>
-          <wp:inline distT="0" distB="0" distL="0" distR="0" wp14:anchorId="6B758211" wp14:editId="67D34A55">
+          <wp:inline distT="0" distB="0" distL="0" distR="0" wp14:anchorId="0C89162B" wp14:editId="02241CCF">
             <wp:extent cx="5731510" cy="3251200"/>
             <wp:effectExtent l="0" t="0" r="2540" b="6350"/>
             <wp:docPr id="45" name="Picture 45"/>
@@ -1949,15 +1911,7 @@
     </w:p>
     <w:p>
       <w:r>
-        <w:t xml:space="preserve">From this chart it is easy to see that profit have gone down, but the reason might not be obvious from this chart. If we drill down to month level and filter for </w:t>
-      </w:r>
-      <w:proofErr w:type="gramStart"/>
-      <w:r>
-        <w:t>2016</w:t>
-      </w:r>
-      <w:proofErr w:type="gramEnd"/>
-      <w:r>
-        <w:t xml:space="preserve"> we see why.</w:t>
+        <w:t>From this chart it is easy to see that profit have gone down, but the reason might not be obvious from this chart. If we drill down to month level and filter for 2016 we see why.</w:t>
       </w:r>
     </w:p>
     <w:p>
@@ -1967,7 +1921,7 @@
         </w:rPr>
         <w:lastRenderedPageBreak/>
         <w:drawing>
-          <wp:inline distT="0" distB="0" distL="0" distR="0" wp14:anchorId="7F31431F" wp14:editId="2E0FE97C">
+          <wp:inline distT="0" distB="0" distL="0" distR="0" wp14:anchorId="3E71D29E" wp14:editId="2FA9D1B1">
             <wp:extent cx="5731510" cy="3858895"/>
             <wp:effectExtent l="0" t="0" r="2540" b="8255"/>
             <wp:docPr id="46" name="Picture 46"/>
@@ -2030,7 +1984,7 @@
           <w:noProof/>
         </w:rPr>
         <w:drawing>
-          <wp:inline distT="0" distB="0" distL="0" distR="0" wp14:anchorId="20B8A5F5" wp14:editId="19D2D432">
+          <wp:inline distT="0" distB="0" distL="0" distR="0" wp14:anchorId="20DE3910" wp14:editId="083FD26A">
             <wp:extent cx="5731510" cy="2839085"/>
             <wp:effectExtent l="0" t="0" r="2540" b="0"/>
             <wp:docPr id="49" name="Picture 49"/>
@@ -2083,7 +2037,7 @@
           <w:noProof/>
         </w:rPr>
         <w:drawing>
-          <wp:inline distT="0" distB="0" distL="0" distR="0" wp14:anchorId="52DFF2C5" wp14:editId="06F112A3">
+          <wp:inline distT="0" distB="0" distL="0" distR="0" wp14:anchorId="1377D772" wp14:editId="7790E6F5">
             <wp:extent cx="5731510" cy="3543935"/>
             <wp:effectExtent l="0" t="0" r="2540" b="0"/>
             <wp:docPr id="48" name="Picture 48"/>
@@ -2121,15 +2075,636 @@
     </w:p>
     <w:p>
       <w:r>
-        <w:t xml:space="preserve">It is visible that the company is doing relatively </w:t>
-      </w:r>
-      <w:proofErr w:type="gramStart"/>
-      <w:r>
-        <w:t>similar to</w:t>
-      </w:r>
-      <w:proofErr w:type="gramEnd"/>
-      <w:r>
-        <w:t xml:space="preserve"> the previous year.</w:t>
+        <w:t>It is visible that the company is doing relatively similar to the previous year.</w:t>
+      </w:r>
+    </w:p>
+    <w:p>
+      <w:r>
+        <w:t>25.</w:t>
+      </w:r>
+      <w:r>
+        <w:t xml:space="preserve"> The next part is preparing a report for SSRS</w:t>
+      </w:r>
+      <w:r>
+        <w:t xml:space="preserve">. </w:t>
+      </w:r>
+      <w:r>
+        <w:t xml:space="preserve">It would be worth checking the profitability over time for some brands. </w:t>
+      </w:r>
+      <w:r>
+        <w:t>There are 3 components: Shared Data Sources, Shared Datasets, Reports</w:t>
+      </w:r>
+    </w:p>
+    <w:p>
+      <w:r>
+        <w:rPr>
+          <w:noProof/>
+        </w:rPr>
+        <w:drawing>
+          <wp:inline distT="0" distB="0" distL="0" distR="0" wp14:anchorId="1D1B984E" wp14:editId="46AEB61D">
+            <wp:extent cx="1761905" cy="466667"/>
+            <wp:effectExtent l="0" t="0" r="0" b="0"/>
+            <wp:docPr id="5" name="Picture 5"/>
+            <wp:cNvGraphicFramePr>
+              <a:graphicFrameLocks xmlns:a="http://schemas.openxmlformats.org/drawingml/2006/main" noChangeAspect="1"/>
+            </wp:cNvGraphicFramePr>
+            <a:graphic xmlns:a="http://schemas.openxmlformats.org/drawingml/2006/main">
+              <a:graphicData uri="http://schemas.openxmlformats.org/drawingml/2006/picture">
+                <pic:pic xmlns:pic="http://schemas.openxmlformats.org/drawingml/2006/picture">
+                  <pic:nvPicPr>
+                    <pic:cNvPr id="1" name=""/>
+                    <pic:cNvPicPr/>
+                  </pic:nvPicPr>
+                  <pic:blipFill>
+                    <a:blip r:embed="rId44"/>
+                    <a:stretch>
+                      <a:fillRect/>
+                    </a:stretch>
+                  </pic:blipFill>
+                  <pic:spPr>
+                    <a:xfrm>
+                      <a:off x="0" y="0"/>
+                      <a:ext cx="1761905" cy="466667"/>
+                    </a:xfrm>
+                    <a:prstGeom prst="rect">
+                      <a:avLst/>
+                    </a:prstGeom>
+                  </pic:spPr>
+                </pic:pic>
+              </a:graphicData>
+            </a:graphic>
+          </wp:inline>
+        </w:drawing>
+      </w:r>
+    </w:p>
+    <w:p>
+      <w:r>
+        <w:t>The first step is to build the link to the database</w:t>
+      </w:r>
+    </w:p>
+    <w:p>
+      <w:r>
+        <w:rPr>
+          <w:noProof/>
+        </w:rPr>
+        <w:drawing>
+          <wp:inline distT="0" distB="0" distL="0" distR="0" wp14:anchorId="7EA6092A" wp14:editId="6182A914">
+            <wp:extent cx="3108960" cy="2626737"/>
+            <wp:effectExtent l="0" t="0" r="0" b="2540"/>
+            <wp:docPr id="13" name="Picture 13"/>
+            <wp:cNvGraphicFramePr>
+              <a:graphicFrameLocks xmlns:a="http://schemas.openxmlformats.org/drawingml/2006/main" noChangeAspect="1"/>
+            </wp:cNvGraphicFramePr>
+            <a:graphic xmlns:a="http://schemas.openxmlformats.org/drawingml/2006/main">
+              <a:graphicData uri="http://schemas.openxmlformats.org/drawingml/2006/picture">
+                <pic:pic xmlns:pic="http://schemas.openxmlformats.org/drawingml/2006/picture">
+                  <pic:nvPicPr>
+                    <pic:cNvPr id="1" name=""/>
+                    <pic:cNvPicPr/>
+                  </pic:nvPicPr>
+                  <pic:blipFill>
+                    <a:blip r:embed="rId45"/>
+                    <a:stretch>
+                      <a:fillRect/>
+                    </a:stretch>
+                  </pic:blipFill>
+                  <pic:spPr>
+                    <a:xfrm>
+                      <a:off x="0" y="0"/>
+                      <a:ext cx="3118024" cy="2634395"/>
+                    </a:xfrm>
+                    <a:prstGeom prst="rect">
+                      <a:avLst/>
+                    </a:prstGeom>
+                  </pic:spPr>
+                </pic:pic>
+              </a:graphicData>
+            </a:graphic>
+          </wp:inline>
+        </w:drawing>
+      </w:r>
+    </w:p>
+    <w:p>
+      <w:r>
+        <w:br w:type="page"/>
+      </w:r>
+    </w:p>
+    <w:p>
+      <w:r>
+        <w:lastRenderedPageBreak/>
+        <w:t>26. The shared datasets are based on the shared data sources.</w:t>
+      </w:r>
+    </w:p>
+    <w:p>
+      <w:r>
+        <w:rPr>
+          <w:noProof/>
+        </w:rPr>
+        <w:drawing>
+          <wp:inline distT="0" distB="0" distL="0" distR="0" wp14:anchorId="45C1C0B0" wp14:editId="3509FE0C">
+            <wp:extent cx="1590476" cy="438095"/>
+            <wp:effectExtent l="0" t="0" r="0" b="635"/>
+            <wp:docPr id="19" name="Picture 19"/>
+            <wp:cNvGraphicFramePr>
+              <a:graphicFrameLocks xmlns:a="http://schemas.openxmlformats.org/drawingml/2006/main" noChangeAspect="1"/>
+            </wp:cNvGraphicFramePr>
+            <a:graphic xmlns:a="http://schemas.openxmlformats.org/drawingml/2006/main">
+              <a:graphicData uri="http://schemas.openxmlformats.org/drawingml/2006/picture">
+                <pic:pic xmlns:pic="http://schemas.openxmlformats.org/drawingml/2006/picture">
+                  <pic:nvPicPr>
+                    <pic:cNvPr id="1" name=""/>
+                    <pic:cNvPicPr/>
+                  </pic:nvPicPr>
+                  <pic:blipFill>
+                    <a:blip r:embed="rId46"/>
+                    <a:stretch>
+                      <a:fillRect/>
+                    </a:stretch>
+                  </pic:blipFill>
+                  <pic:spPr>
+                    <a:xfrm>
+                      <a:off x="0" y="0"/>
+                      <a:ext cx="1590476" cy="438095"/>
+                    </a:xfrm>
+                    <a:prstGeom prst="rect">
+                      <a:avLst/>
+                    </a:prstGeom>
+                  </pic:spPr>
+                </pic:pic>
+              </a:graphicData>
+            </a:graphic>
+          </wp:inline>
+        </w:drawing>
+      </w:r>
+    </w:p>
+    <w:p>
+      <w:r>
+        <w:t>When creating the shared data sources, it is important to enter in query designer to pick the data for the report</w:t>
+      </w:r>
+    </w:p>
+    <w:p>
+      <w:r>
+        <w:rPr>
+          <w:noProof/>
+        </w:rPr>
+        <w:drawing>
+          <wp:inline distT="0" distB="0" distL="0" distR="0" wp14:anchorId="2C98698B" wp14:editId="6E15D668">
+            <wp:extent cx="2657143" cy="704762"/>
+            <wp:effectExtent l="0" t="0" r="0" b="635"/>
+            <wp:docPr id="18" name="Picture 18"/>
+            <wp:cNvGraphicFramePr>
+              <a:graphicFrameLocks xmlns:a="http://schemas.openxmlformats.org/drawingml/2006/main" noChangeAspect="1"/>
+            </wp:cNvGraphicFramePr>
+            <a:graphic xmlns:a="http://schemas.openxmlformats.org/drawingml/2006/main">
+              <a:graphicData uri="http://schemas.openxmlformats.org/drawingml/2006/picture">
+                <pic:pic xmlns:pic="http://schemas.openxmlformats.org/drawingml/2006/picture">
+                  <pic:nvPicPr>
+                    <pic:cNvPr id="1" name=""/>
+                    <pic:cNvPicPr/>
+                  </pic:nvPicPr>
+                  <pic:blipFill>
+                    <a:blip r:embed="rId47"/>
+                    <a:stretch>
+                      <a:fillRect/>
+                    </a:stretch>
+                  </pic:blipFill>
+                  <pic:spPr>
+                    <a:xfrm>
+                      <a:off x="0" y="0"/>
+                      <a:ext cx="2657143" cy="704762"/>
+                    </a:xfrm>
+                    <a:prstGeom prst="rect">
+                      <a:avLst/>
+                    </a:prstGeom>
+                  </pic:spPr>
+                </pic:pic>
+              </a:graphicData>
+            </a:graphic>
+          </wp:inline>
+        </w:drawing>
+      </w:r>
+    </w:p>
+    <w:p>
+      <w:r>
+        <w:rPr>
+          <w:noProof/>
+        </w:rPr>
+        <w:drawing>
+          <wp:inline distT="0" distB="0" distL="0" distR="0" wp14:anchorId="712B2F97" wp14:editId="7509BE18">
+            <wp:extent cx="5731510" cy="1367790"/>
+            <wp:effectExtent l="0" t="0" r="2540" b="3810"/>
+            <wp:docPr id="51" name="Picture 51"/>
+            <wp:cNvGraphicFramePr>
+              <a:graphicFrameLocks xmlns:a="http://schemas.openxmlformats.org/drawingml/2006/main" noChangeAspect="1"/>
+            </wp:cNvGraphicFramePr>
+            <a:graphic xmlns:a="http://schemas.openxmlformats.org/drawingml/2006/main">
+              <a:graphicData uri="http://schemas.openxmlformats.org/drawingml/2006/picture">
+                <pic:pic xmlns:pic="http://schemas.openxmlformats.org/drawingml/2006/picture">
+                  <pic:nvPicPr>
+                    <pic:cNvPr id="1" name=""/>
+                    <pic:cNvPicPr/>
+                  </pic:nvPicPr>
+                  <pic:blipFill>
+                    <a:blip r:embed="rId48"/>
+                    <a:stretch>
+                      <a:fillRect/>
+                    </a:stretch>
+                  </pic:blipFill>
+                  <pic:spPr>
+                    <a:xfrm>
+                      <a:off x="0" y="0"/>
+                      <a:ext cx="5731510" cy="1367790"/>
+                    </a:xfrm>
+                    <a:prstGeom prst="rect">
+                      <a:avLst/>
+                    </a:prstGeom>
+                  </pic:spPr>
+                </pic:pic>
+              </a:graphicData>
+            </a:graphic>
+          </wp:inline>
+        </w:drawing>
+      </w:r>
+    </w:p>
+    <w:p>
+      <w:r>
+        <w:t>Brand as parameter will help filter out for specific brands.</w:t>
+      </w:r>
+    </w:p>
+    <w:p>
+      <w:r>
+        <w:t>27.</w:t>
+      </w:r>
+      <w:r>
+        <w:t xml:space="preserve"> Now comes the part that involves creating the report </w:t>
+      </w:r>
+    </w:p>
+    <w:p>
+      <w:r>
+        <w:rPr>
+          <w:noProof/>
+        </w:rPr>
+        <w:drawing>
+          <wp:inline distT="0" distB="0" distL="0" distR="0" wp14:anchorId="1758C72C" wp14:editId="43DDB182">
+            <wp:extent cx="3504762" cy="733333"/>
+            <wp:effectExtent l="0" t="0" r="635" b="0"/>
+            <wp:docPr id="29" name="Picture 29"/>
+            <wp:cNvGraphicFramePr>
+              <a:graphicFrameLocks xmlns:a="http://schemas.openxmlformats.org/drawingml/2006/main" noChangeAspect="1"/>
+            </wp:cNvGraphicFramePr>
+            <a:graphic xmlns:a="http://schemas.openxmlformats.org/drawingml/2006/main">
+              <a:graphicData uri="http://schemas.openxmlformats.org/drawingml/2006/picture">
+                <pic:pic xmlns:pic="http://schemas.openxmlformats.org/drawingml/2006/picture">
+                  <pic:nvPicPr>
+                    <pic:cNvPr id="1" name=""/>
+                    <pic:cNvPicPr/>
+                  </pic:nvPicPr>
+                  <pic:blipFill>
+                    <a:blip r:embed="rId49"/>
+                    <a:stretch>
+                      <a:fillRect/>
+                    </a:stretch>
+                  </pic:blipFill>
+                  <pic:spPr>
+                    <a:xfrm>
+                      <a:off x="0" y="0"/>
+                      <a:ext cx="3504762" cy="733333"/>
+                    </a:xfrm>
+                    <a:prstGeom prst="rect">
+                      <a:avLst/>
+                    </a:prstGeom>
+                  </pic:spPr>
+                </pic:pic>
+              </a:graphicData>
+            </a:graphic>
+          </wp:inline>
+        </w:drawing>
+      </w:r>
+    </w:p>
+    <w:p>
+      <w:r>
+        <w:t>A textbox will be inserted to write a title for the report.</w:t>
+      </w:r>
+    </w:p>
+    <w:p>
+      <w:r>
+        <w:rPr>
+          <w:noProof/>
+        </w:rPr>
+        <w:drawing>
+          <wp:inline distT="0" distB="0" distL="0" distR="0" wp14:anchorId="1B1F65FC" wp14:editId="1E9847F2">
+            <wp:extent cx="2628571" cy="742857"/>
+            <wp:effectExtent l="0" t="0" r="635" b="635"/>
+            <wp:docPr id="37" name="Picture 37"/>
+            <wp:cNvGraphicFramePr>
+              <a:graphicFrameLocks xmlns:a="http://schemas.openxmlformats.org/drawingml/2006/main" noChangeAspect="1"/>
+            </wp:cNvGraphicFramePr>
+            <a:graphic xmlns:a="http://schemas.openxmlformats.org/drawingml/2006/main">
+              <a:graphicData uri="http://schemas.openxmlformats.org/drawingml/2006/picture">
+                <pic:pic xmlns:pic="http://schemas.openxmlformats.org/drawingml/2006/picture">
+                  <pic:nvPicPr>
+                    <pic:cNvPr id="1" name=""/>
+                    <pic:cNvPicPr/>
+                  </pic:nvPicPr>
+                  <pic:blipFill>
+                    <a:blip r:embed="rId50"/>
+                    <a:stretch>
+                      <a:fillRect/>
+                    </a:stretch>
+                  </pic:blipFill>
+                  <pic:spPr>
+                    <a:xfrm>
+                      <a:off x="0" y="0"/>
+                      <a:ext cx="2628571" cy="742857"/>
+                    </a:xfrm>
+                    <a:prstGeom prst="rect">
+                      <a:avLst/>
+                    </a:prstGeom>
+                  </pic:spPr>
+                </pic:pic>
+              </a:graphicData>
+            </a:graphic>
+          </wp:inline>
+        </w:drawing>
+      </w:r>
+    </w:p>
+    <w:p>
+      <w:r>
+        <w:t>The components of the report have to be added. When the dataset is added, the parameter is also added together with it.</w:t>
+      </w:r>
+    </w:p>
+    <w:p>
+      <w:r>
+        <w:rPr>
+          <w:noProof/>
+        </w:rPr>
+        <w:drawing>
+          <wp:inline distT="0" distB="0" distL="0" distR="0" wp14:anchorId="4AB4F1E3" wp14:editId="590E7744">
+            <wp:extent cx="2719154" cy="1653540"/>
+            <wp:effectExtent l="0" t="0" r="5080" b="3810"/>
+            <wp:docPr id="47" name="Picture 47"/>
+            <wp:cNvGraphicFramePr>
+              <a:graphicFrameLocks xmlns:a="http://schemas.openxmlformats.org/drawingml/2006/main" noChangeAspect="1"/>
+            </wp:cNvGraphicFramePr>
+            <a:graphic xmlns:a="http://schemas.openxmlformats.org/drawingml/2006/main">
+              <a:graphicData uri="http://schemas.openxmlformats.org/drawingml/2006/picture">
+                <pic:pic xmlns:pic="http://schemas.openxmlformats.org/drawingml/2006/picture">
+                  <pic:nvPicPr>
+                    <pic:cNvPr id="1" name=""/>
+                    <pic:cNvPicPr/>
+                  </pic:nvPicPr>
+                  <pic:blipFill>
+                    <a:blip r:embed="rId51"/>
+                    <a:stretch>
+                      <a:fillRect/>
+                    </a:stretch>
+                  </pic:blipFill>
+                  <pic:spPr>
+                    <a:xfrm>
+                      <a:off x="0" y="0"/>
+                      <a:ext cx="2727930" cy="1658877"/>
+                    </a:xfrm>
+                    <a:prstGeom prst="rect">
+                      <a:avLst/>
+                    </a:prstGeom>
+                  </pic:spPr>
+                </pic:pic>
+              </a:graphicData>
+            </a:graphic>
+          </wp:inline>
+        </w:drawing>
+      </w:r>
+    </w:p>
+    <w:p>
+      <w:r>
+        <w:t>A line chart will be the best option for analyzing a trend.</w:t>
+      </w:r>
+    </w:p>
+    <w:p>
+      <w:r>
+        <w:rPr>
+          <w:noProof/>
+        </w:rPr>
+        <w:lastRenderedPageBreak/>
+        <w:drawing>
+          <wp:inline distT="0" distB="0" distL="0" distR="0" wp14:anchorId="15B3AE14" wp14:editId="2EBF8FAA">
+            <wp:extent cx="5731510" cy="2086610"/>
+            <wp:effectExtent l="0" t="0" r="2540" b="8890"/>
+            <wp:docPr id="52" name="Picture 52"/>
+            <wp:cNvGraphicFramePr>
+              <a:graphicFrameLocks xmlns:a="http://schemas.openxmlformats.org/drawingml/2006/main" noChangeAspect="1"/>
+            </wp:cNvGraphicFramePr>
+            <a:graphic xmlns:a="http://schemas.openxmlformats.org/drawingml/2006/main">
+              <a:graphicData uri="http://schemas.openxmlformats.org/drawingml/2006/picture">
+                <pic:pic xmlns:pic="http://schemas.openxmlformats.org/drawingml/2006/picture">
+                  <pic:nvPicPr>
+                    <pic:cNvPr id="1" name=""/>
+                    <pic:cNvPicPr/>
+                  </pic:nvPicPr>
+                  <pic:blipFill>
+                    <a:blip r:embed="rId52"/>
+                    <a:stretch>
+                      <a:fillRect/>
+                    </a:stretch>
+                  </pic:blipFill>
+                  <pic:spPr>
+                    <a:xfrm>
+                      <a:off x="0" y="0"/>
+                      <a:ext cx="5731510" cy="2086610"/>
+                    </a:xfrm>
+                    <a:prstGeom prst="rect">
+                      <a:avLst/>
+                    </a:prstGeom>
+                  </pic:spPr>
+                </pic:pic>
+              </a:graphicData>
+            </a:graphic>
+          </wp:inline>
+        </w:drawing>
+      </w:r>
+    </w:p>
+    <w:p>
+      <w:r>
+        <w:t>The result is:</w:t>
+      </w:r>
+    </w:p>
+    <w:p>
+      <w:r>
+        <w:rPr>
+          <w:noProof/>
+        </w:rPr>
+        <w:drawing>
+          <wp:inline distT="0" distB="0" distL="0" distR="0" wp14:anchorId="12816AC7" wp14:editId="2D7C05B7">
+            <wp:extent cx="5731510" cy="3349625"/>
+            <wp:effectExtent l="0" t="0" r="2540" b="3175"/>
+            <wp:docPr id="53" name="Picture 53"/>
+            <wp:cNvGraphicFramePr>
+              <a:graphicFrameLocks xmlns:a="http://schemas.openxmlformats.org/drawingml/2006/main" noChangeAspect="1"/>
+            </wp:cNvGraphicFramePr>
+            <a:graphic xmlns:a="http://schemas.openxmlformats.org/drawingml/2006/main">
+              <a:graphicData uri="http://schemas.openxmlformats.org/drawingml/2006/picture">
+                <pic:pic xmlns:pic="http://schemas.openxmlformats.org/drawingml/2006/picture">
+                  <pic:nvPicPr>
+                    <pic:cNvPr id="1" name=""/>
+                    <pic:cNvPicPr/>
+                  </pic:nvPicPr>
+                  <pic:blipFill>
+                    <a:blip r:embed="rId53"/>
+                    <a:stretch>
+                      <a:fillRect/>
+                    </a:stretch>
+                  </pic:blipFill>
+                  <pic:spPr>
+                    <a:xfrm>
+                      <a:off x="0" y="0"/>
+                      <a:ext cx="5731510" cy="3349625"/>
+                    </a:xfrm>
+                    <a:prstGeom prst="rect">
+                      <a:avLst/>
+                    </a:prstGeom>
+                  </pic:spPr>
+                </pic:pic>
+              </a:graphicData>
+            </a:graphic>
+          </wp:inline>
+        </w:drawing>
+      </w:r>
+    </w:p>
+    <w:p>
+      <w:r>
+        <w:t>27. Now the solution can be deployed to SSRS. In the properties, the overwritedatasets and overwritedatasources are set to true to overwrite any previous mistakes and maintain with fresh data. The targetserverurl is updated to include the path of the local SSRS.</w:t>
+      </w:r>
+    </w:p>
+    <w:p>
+      <w:r>
+        <w:rPr>
+          <w:noProof/>
+        </w:rPr>
+        <w:drawing>
+          <wp:inline distT="0" distB="0" distL="0" distR="0" wp14:anchorId="2D79E65A" wp14:editId="3886C477">
+            <wp:extent cx="4895238" cy="1600000"/>
+            <wp:effectExtent l="0" t="0" r="635" b="635"/>
+            <wp:docPr id="54" name="Picture 54"/>
+            <wp:cNvGraphicFramePr>
+              <a:graphicFrameLocks xmlns:a="http://schemas.openxmlformats.org/drawingml/2006/main" noChangeAspect="1"/>
+            </wp:cNvGraphicFramePr>
+            <a:graphic xmlns:a="http://schemas.openxmlformats.org/drawingml/2006/main">
+              <a:graphicData uri="http://schemas.openxmlformats.org/drawingml/2006/picture">
+                <pic:pic xmlns:pic="http://schemas.openxmlformats.org/drawingml/2006/picture">
+                  <pic:nvPicPr>
+                    <pic:cNvPr id="1" name=""/>
+                    <pic:cNvPicPr/>
+                  </pic:nvPicPr>
+                  <pic:blipFill>
+                    <a:blip r:embed="rId54"/>
+                    <a:stretch>
+                      <a:fillRect/>
+                    </a:stretch>
+                  </pic:blipFill>
+                  <pic:spPr>
+                    <a:xfrm>
+                      <a:off x="0" y="0"/>
+                      <a:ext cx="4895238" cy="1600000"/>
+                    </a:xfrm>
+                    <a:prstGeom prst="rect">
+                      <a:avLst/>
+                    </a:prstGeom>
+                  </pic:spPr>
+                </pic:pic>
+              </a:graphicData>
+            </a:graphic>
+          </wp:inline>
+        </w:drawing>
+      </w:r>
+    </w:p>
+    <w:p>
+      <w:r>
+        <w:rPr>
+          <w:noProof/>
+        </w:rPr>
+        <w:lastRenderedPageBreak/>
+        <w:drawing>
+          <wp:inline distT="0" distB="0" distL="0" distR="0" wp14:anchorId="13F180FA" wp14:editId="56CA85C2">
+            <wp:extent cx="5731510" cy="551815"/>
+            <wp:effectExtent l="0" t="0" r="2540" b="635"/>
+            <wp:docPr id="55" name="Picture 55"/>
+            <wp:cNvGraphicFramePr>
+              <a:graphicFrameLocks xmlns:a="http://schemas.openxmlformats.org/drawingml/2006/main" noChangeAspect="1"/>
+            </wp:cNvGraphicFramePr>
+            <a:graphic xmlns:a="http://schemas.openxmlformats.org/drawingml/2006/main">
+              <a:graphicData uri="http://schemas.openxmlformats.org/drawingml/2006/picture">
+                <pic:pic xmlns:pic="http://schemas.openxmlformats.org/drawingml/2006/picture">
+                  <pic:nvPicPr>
+                    <pic:cNvPr id="1" name=""/>
+                    <pic:cNvPicPr/>
+                  </pic:nvPicPr>
+                  <pic:blipFill>
+                    <a:blip r:embed="rId55"/>
+                    <a:stretch>
+                      <a:fillRect/>
+                    </a:stretch>
+                  </pic:blipFill>
+                  <pic:spPr>
+                    <a:xfrm>
+                      <a:off x="0" y="0"/>
+                      <a:ext cx="5731510" cy="551815"/>
+                    </a:xfrm>
+                    <a:prstGeom prst="rect">
+                      <a:avLst/>
+                    </a:prstGeom>
+                  </pic:spPr>
+                </pic:pic>
+              </a:graphicData>
+            </a:graphic>
+          </wp:inline>
+        </w:drawing>
+      </w:r>
+    </w:p>
+    <w:p>
+      <w:r>
+        <w:t>The final result is:</w:t>
+      </w:r>
+    </w:p>
+    <w:p>
+      <w:r>
+        <w:rPr>
+          <w:noProof/>
+        </w:rPr>
+        <w:drawing>
+          <wp:inline distT="0" distB="0" distL="0" distR="0" wp14:anchorId="166DD205" wp14:editId="4311971E">
+            <wp:extent cx="5731510" cy="4081780"/>
+            <wp:effectExtent l="0" t="0" r="2540" b="0"/>
+            <wp:docPr id="56" name="Picture 56"/>
+            <wp:cNvGraphicFramePr>
+              <a:graphicFrameLocks xmlns:a="http://schemas.openxmlformats.org/drawingml/2006/main" noChangeAspect="1"/>
+            </wp:cNvGraphicFramePr>
+            <a:graphic xmlns:a="http://schemas.openxmlformats.org/drawingml/2006/main">
+              <a:graphicData uri="http://schemas.openxmlformats.org/drawingml/2006/picture">
+                <pic:pic xmlns:pic="http://schemas.openxmlformats.org/drawingml/2006/picture">
+                  <pic:nvPicPr>
+                    <pic:cNvPr id="1" name=""/>
+                    <pic:cNvPicPr/>
+                  </pic:nvPicPr>
+                  <pic:blipFill>
+                    <a:blip r:embed="rId56"/>
+                    <a:stretch>
+                      <a:fillRect/>
+                    </a:stretch>
+                  </pic:blipFill>
+                  <pic:spPr>
+                    <a:xfrm>
+                      <a:off x="0" y="0"/>
+                      <a:ext cx="5731510" cy="4081780"/>
+                    </a:xfrm>
+                    <a:prstGeom prst="rect">
+                      <a:avLst/>
+                    </a:prstGeom>
+                  </pic:spPr>
+                </pic:pic>
+              </a:graphicData>
+            </a:graphic>
+          </wp:inline>
+        </w:drawing>
       </w:r>
       <w:bookmarkStart w:id="0" w:name="_GoBack"/>
       <w:bookmarkEnd w:id="0"/>
@@ -2267,6 +2842,7 @@
     <w:lsdException w:name="HTML Sample" w:semiHidden="1" w:unhideWhenUsed="1"/>
     <w:lsdException w:name="HTML Typewriter" w:semiHidden="1" w:unhideWhenUsed="1"/>
     <w:lsdException w:name="HTML Variable" w:semiHidden="1" w:unhideWhenUsed="1"/>
+    <w:lsdException w:name="Normal Table" w:semiHidden="1" w:unhideWhenUsed="1"/>
     <w:lsdException w:name="annotation subject" w:semiHidden="1" w:unhideWhenUsed="1"/>
     <w:lsdException w:name="No List" w:semiHidden="1" w:unhideWhenUsed="1"/>
     <w:lsdException w:name="Outline List 1" w:semiHidden="1" w:unhideWhenUsed="1"/>
@@ -2312,9 +2888,11 @@
     <w:lsdException w:name="Table Subtle 1" w:semiHidden="1" w:unhideWhenUsed="1"/>
     <w:lsdException w:name="Table Subtle 2" w:semiHidden="1" w:unhideWhenUsed="1"/>
     <w:lsdException w:name="Table Web 1" w:semiHidden="1" w:unhideWhenUsed="1"/>
+    <w:lsdException w:name="Table Web 2" w:semiHidden="1" w:unhideWhenUsed="1"/>
     <w:lsdException w:name="Table Web 3" w:semiHidden="1" w:unhideWhenUsed="1"/>
     <w:lsdException w:name="Balloon Text" w:semiHidden="1" w:unhideWhenUsed="1"/>
     <w:lsdException w:name="Table Grid" w:uiPriority="39"/>
+    <w:lsdException w:name="Table Theme" w:semiHidden="1" w:unhideWhenUsed="1"/>
     <w:lsdException w:name="Placeholder Text" w:semiHidden="1"/>
     <w:lsdException w:name="No Spacing" w:uiPriority="1" w:qFormat="1"/>
     <w:lsdException w:name="Light Shading" w:uiPriority="60"/>
@@ -2567,6 +3145,30 @@
     <w:uiPriority w:val="99"/>
     <w:semiHidden/>
     <w:unhideWhenUsed/>
+  </w:style>
+  <w:style w:type="character" w:styleId="Hyperlink">
+    <w:name w:val="Hyperlink"/>
+    <w:basedOn w:val="DefaultParagraphFont"/>
+    <w:uiPriority w:val="99"/>
+    <w:semiHidden/>
+    <w:unhideWhenUsed/>
+    <w:rsid w:val="003A6A32"/>
+    <w:rPr>
+      <w:color w:val="0000FF"/>
+      <w:u w:val="single"/>
+    </w:rPr>
+  </w:style>
+  <w:style w:type="character" w:styleId="FollowedHyperlink">
+    <w:name w:val="FollowedHyperlink"/>
+    <w:basedOn w:val="DefaultParagraphFont"/>
+    <w:uiPriority w:val="99"/>
+    <w:semiHidden/>
+    <w:unhideWhenUsed/>
+    <w:rsid w:val="00661E92"/>
+    <w:rPr>
+      <w:color w:val="954F72" w:themeColor="followedHyperlink"/>
+      <w:u w:val="single"/>
+    </w:rPr>
   </w:style>
 </w:styles>
 </file>

</xml_diff>

<commit_message>
Profitability Over Time tabular
</commit_message>
<xml_diff>
--- a/Project/ProfitabilityOverTimeDoc/ProfitabilityOverTime.docx
+++ b/Project/ProfitabilityOverTimeDoc/ProfitabilityOverTime.docx
@@ -1344,15 +1344,7 @@
     </w:p>
     <w:p>
       <w:r>
-        <w:t xml:space="preserve">19. The next part is the </w:t>
-      </w:r>
-      <w:proofErr w:type="spellStart"/>
-      <w:r>
-        <w:t>PowerBI</w:t>
-      </w:r>
-      <w:proofErr w:type="spellEnd"/>
-      <w:r>
-        <w:t xml:space="preserve"> report. The first step is getting the data.</w:t>
+        <w:t>19. The next part is the PowerBI report. The first step is getting the data.</w:t>
       </w:r>
     </w:p>
     <w:p>
@@ -1401,15 +1393,7 @@
     <w:p>
       <w:r>
         <w:lastRenderedPageBreak/>
-        <w:t xml:space="preserve">Select the </w:t>
-      </w:r>
-      <w:proofErr w:type="spellStart"/>
-      <w:r>
-        <w:t>sql</w:t>
-      </w:r>
-      <w:proofErr w:type="spellEnd"/>
-      <w:r>
-        <w:t xml:space="preserve"> server analysis services database and then input the parameters for connection.</w:t>
+        <w:t>Select the sql server analysis services database and then input the parameters for connection.</w:t>
       </w:r>
     </w:p>
     <w:p>
@@ -2044,15 +2028,7 @@
     <w:p>
       <w:r>
         <w:lastRenderedPageBreak/>
-        <w:t xml:space="preserve">24. A gauge chart is good to set up goals. A general goal is to achieve at least as well as last year. Using the measures, </w:t>
-      </w:r>
-      <w:proofErr w:type="spellStart"/>
-      <w:r>
-        <w:t>lets</w:t>
-      </w:r>
-      <w:proofErr w:type="spellEnd"/>
-      <w:r>
-        <w:t xml:space="preserve"> check if that is the case.</w:t>
+        <w:t>24. A gauge chart is good to set up goals. A general goal is to achieve at least as well as last year. Using the measures, lets check if that is the case.</w:t>
       </w:r>
     </w:p>
     <w:p>
@@ -2501,15 +2477,7 @@
     </w:p>
     <w:p>
       <w:r>
-        <w:t xml:space="preserve">A line chart will be the best option for </w:t>
-      </w:r>
-      <w:proofErr w:type="spellStart"/>
-      <w:r>
-        <w:t>analyzing</w:t>
-      </w:r>
-      <w:proofErr w:type="spellEnd"/>
-      <w:r>
-        <w:t xml:space="preserve"> a trend.</w:t>
+        <w:t>A line chart will be the best option for analyzing a trend.</w:t>
       </w:r>
     </w:p>
     <w:p>
@@ -2604,31 +2572,7 @@
     </w:p>
     <w:p>
       <w:r>
-        <w:t xml:space="preserve">27. Now the solution can be deployed to SSRS. In the properties, the </w:t>
-      </w:r>
-      <w:proofErr w:type="spellStart"/>
-      <w:r>
-        <w:t>overwritedatasets</w:t>
-      </w:r>
-      <w:proofErr w:type="spellEnd"/>
-      <w:r>
-        <w:t xml:space="preserve"> and </w:t>
-      </w:r>
-      <w:proofErr w:type="spellStart"/>
-      <w:r>
-        <w:t>overwritedatasources</w:t>
-      </w:r>
-      <w:proofErr w:type="spellEnd"/>
-      <w:r>
-        <w:t xml:space="preserve"> are set to true to overwrite any previous mistakes and maintain with fresh data. The </w:t>
-      </w:r>
-      <w:proofErr w:type="spellStart"/>
-      <w:r>
-        <w:t>targetserverurl</w:t>
-      </w:r>
-      <w:proofErr w:type="spellEnd"/>
-      <w:r>
-        <w:t xml:space="preserve"> is updated to include the path of the local SSRS.</w:t>
+        <w:t>27. Now the solution can be deployed to SSRS. In the properties, the overwritedatasets and overwritedatasources are set to true to overwrite any previous mistakes and maintain with fresh data. The targetserverurl is updated to include the path of the local SSRS.</w:t>
       </w:r>
     </w:p>
     <w:p>
@@ -2766,6 +2710,543 @@
     <w:p>
       <w:r>
         <w:t xml:space="preserve">28. </w:t>
+      </w:r>
+      <w:r>
+        <w:t>The next part is creating a tabular model for Profitability Over Time.</w:t>
+      </w:r>
+    </w:p>
+    <w:p>
+      <w:r>
+        <w:rPr>
+          <w:noProof/>
+        </w:rPr>
+        <w:drawing>
+          <wp:inline distT="0" distB="0" distL="0" distR="0" wp14:anchorId="500CB417" wp14:editId="4350AA32">
+            <wp:extent cx="3380132" cy="2933700"/>
+            <wp:effectExtent l="0" t="0" r="0" b="0"/>
+            <wp:docPr id="14" name="Picture 14"/>
+            <wp:cNvGraphicFramePr>
+              <a:graphicFrameLocks xmlns:a="http://schemas.openxmlformats.org/drawingml/2006/main" noChangeAspect="1"/>
+            </wp:cNvGraphicFramePr>
+            <a:graphic xmlns:a="http://schemas.openxmlformats.org/drawingml/2006/main">
+              <a:graphicData uri="http://schemas.openxmlformats.org/drawingml/2006/picture">
+                <pic:pic xmlns:pic="http://schemas.openxmlformats.org/drawingml/2006/picture">
+                  <pic:nvPicPr>
+                    <pic:cNvPr id="1" name=""/>
+                    <pic:cNvPicPr/>
+                  </pic:nvPicPr>
+                  <pic:blipFill>
+                    <a:blip r:embed="rId57"/>
+                    <a:stretch>
+                      <a:fillRect/>
+                    </a:stretch>
+                  </pic:blipFill>
+                  <pic:spPr>
+                    <a:xfrm>
+                      <a:off x="0" y="0"/>
+                      <a:ext cx="3389381" cy="2941728"/>
+                    </a:xfrm>
+                    <a:prstGeom prst="rect">
+                      <a:avLst/>
+                    </a:prstGeom>
+                  </pic:spPr>
+                </pic:pic>
+              </a:graphicData>
+            </a:graphic>
+          </wp:inline>
+        </w:drawing>
+      </w:r>
+    </w:p>
+    <w:p>
+      <w:r>
+        <w:br w:type="page"/>
+      </w:r>
+    </w:p>
+    <w:p>
+      <w:r>
+        <w:lastRenderedPageBreak/>
+        <w:t>29. The data source must be created to be able to establish a connection with the source.</w:t>
+      </w:r>
+    </w:p>
+    <w:p>
+      <w:r>
+        <w:rPr>
+          <w:noProof/>
+        </w:rPr>
+        <w:drawing>
+          <wp:inline distT="0" distB="0" distL="0" distR="0" wp14:anchorId="26B07CA3" wp14:editId="5BAA32C2">
+            <wp:extent cx="2057143" cy="657143"/>
+            <wp:effectExtent l="0" t="0" r="635" b="0"/>
+            <wp:docPr id="26" name="Picture 26"/>
+            <wp:cNvGraphicFramePr>
+              <a:graphicFrameLocks xmlns:a="http://schemas.openxmlformats.org/drawingml/2006/main" noChangeAspect="1"/>
+            </wp:cNvGraphicFramePr>
+            <a:graphic xmlns:a="http://schemas.openxmlformats.org/drawingml/2006/main">
+              <a:graphicData uri="http://schemas.openxmlformats.org/drawingml/2006/picture">
+                <pic:pic xmlns:pic="http://schemas.openxmlformats.org/drawingml/2006/picture">
+                  <pic:nvPicPr>
+                    <pic:cNvPr id="1" name=""/>
+                    <pic:cNvPicPr/>
+                  </pic:nvPicPr>
+                  <pic:blipFill>
+                    <a:blip r:embed="rId58"/>
+                    <a:stretch>
+                      <a:fillRect/>
+                    </a:stretch>
+                  </pic:blipFill>
+                  <pic:spPr>
+                    <a:xfrm>
+                      <a:off x="0" y="0"/>
+                      <a:ext cx="2057143" cy="657143"/>
+                    </a:xfrm>
+                    <a:prstGeom prst="rect">
+                      <a:avLst/>
+                    </a:prstGeom>
+                  </pic:spPr>
+                </pic:pic>
+              </a:graphicData>
+            </a:graphic>
+          </wp:inline>
+        </w:drawing>
+      </w:r>
+    </w:p>
+    <w:p>
+      <w:r>
+        <w:t>After selecting the tables, we will be able to transform the data.</w:t>
+      </w:r>
+    </w:p>
+    <w:p>
+      <w:r>
+        <w:rPr>
+          <w:noProof/>
+        </w:rPr>
+        <w:drawing>
+          <wp:inline distT="0" distB="0" distL="0" distR="0" wp14:anchorId="7BC7FCBB" wp14:editId="5D1AD3EF">
+            <wp:extent cx="5242560" cy="2334351"/>
+            <wp:effectExtent l="0" t="0" r="0" b="8890"/>
+            <wp:docPr id="50" name="Picture 50"/>
+            <wp:cNvGraphicFramePr>
+              <a:graphicFrameLocks xmlns:a="http://schemas.openxmlformats.org/drawingml/2006/main" noChangeAspect="1"/>
+            </wp:cNvGraphicFramePr>
+            <a:graphic xmlns:a="http://schemas.openxmlformats.org/drawingml/2006/main">
+              <a:graphicData uri="http://schemas.openxmlformats.org/drawingml/2006/picture">
+                <pic:pic xmlns:pic="http://schemas.openxmlformats.org/drawingml/2006/picture">
+                  <pic:nvPicPr>
+                    <pic:cNvPr id="1" name=""/>
+                    <pic:cNvPicPr/>
+                  </pic:nvPicPr>
+                  <pic:blipFill>
+                    <a:blip r:embed="rId59"/>
+                    <a:stretch>
+                      <a:fillRect/>
+                    </a:stretch>
+                  </pic:blipFill>
+                  <pic:spPr>
+                    <a:xfrm>
+                      <a:off x="0" y="0"/>
+                      <a:ext cx="5262621" cy="2343283"/>
+                    </a:xfrm>
+                    <a:prstGeom prst="rect">
+                      <a:avLst/>
+                    </a:prstGeom>
+                  </pic:spPr>
+                </pic:pic>
+              </a:graphicData>
+            </a:graphic>
+          </wp:inline>
+        </w:drawing>
+      </w:r>
+    </w:p>
+    <w:p>
+      <w:r>
+        <w:t>Some useless columns are the Lineage Key</w:t>
+      </w:r>
+      <w:r>
+        <w:t>. Another column that will not be used is Delivery date. Invoice date will be used instead.</w:t>
+      </w:r>
+    </w:p>
+    <w:p>
+      <w:r>
+        <w:rPr>
+          <w:noProof/>
+        </w:rPr>
+        <w:drawing>
+          <wp:inline distT="0" distB="0" distL="0" distR="0" wp14:anchorId="50A80B13" wp14:editId="59BDA6F3">
+            <wp:extent cx="1942857" cy="828571"/>
+            <wp:effectExtent l="0" t="0" r="635" b="0"/>
+            <wp:docPr id="57" name="Picture 57"/>
+            <wp:cNvGraphicFramePr>
+              <a:graphicFrameLocks xmlns:a="http://schemas.openxmlformats.org/drawingml/2006/main" noChangeAspect="1"/>
+            </wp:cNvGraphicFramePr>
+            <a:graphic xmlns:a="http://schemas.openxmlformats.org/drawingml/2006/main">
+              <a:graphicData uri="http://schemas.openxmlformats.org/drawingml/2006/picture">
+                <pic:pic xmlns:pic="http://schemas.openxmlformats.org/drawingml/2006/picture">
+                  <pic:nvPicPr>
+                    <pic:cNvPr id="1" name=""/>
+                    <pic:cNvPicPr/>
+                  </pic:nvPicPr>
+                  <pic:blipFill>
+                    <a:blip r:embed="rId60"/>
+                    <a:stretch>
+                      <a:fillRect/>
+                    </a:stretch>
+                  </pic:blipFill>
+                  <pic:spPr>
+                    <a:xfrm>
+                      <a:off x="0" y="0"/>
+                      <a:ext cx="1942857" cy="828571"/>
+                    </a:xfrm>
+                    <a:prstGeom prst="rect">
+                      <a:avLst/>
+                    </a:prstGeom>
+                  </pic:spPr>
+                </pic:pic>
+              </a:graphicData>
+            </a:graphic>
+          </wp:inline>
+        </w:drawing>
+      </w:r>
+    </w:p>
+    <w:p>
+      <w:r>
+        <w:t>Once this is done, the data can be brought in.</w:t>
+      </w:r>
+    </w:p>
+    <w:p>
+      <w:r>
+        <w:rPr>
+          <w:noProof/>
+        </w:rPr>
+        <w:drawing>
+          <wp:inline distT="0" distB="0" distL="0" distR="0" wp14:anchorId="0B53FC74" wp14:editId="5CE37A3E">
+            <wp:extent cx="2980350" cy="3215640"/>
+            <wp:effectExtent l="0" t="0" r="0" b="3810"/>
+            <wp:docPr id="58" name="Picture 58"/>
+            <wp:cNvGraphicFramePr>
+              <a:graphicFrameLocks xmlns:a="http://schemas.openxmlformats.org/drawingml/2006/main" noChangeAspect="1"/>
+            </wp:cNvGraphicFramePr>
+            <a:graphic xmlns:a="http://schemas.openxmlformats.org/drawingml/2006/main">
+              <a:graphicData uri="http://schemas.openxmlformats.org/drawingml/2006/picture">
+                <pic:pic xmlns:pic="http://schemas.openxmlformats.org/drawingml/2006/picture">
+                  <pic:nvPicPr>
+                    <pic:cNvPr id="1" name=""/>
+                    <pic:cNvPicPr/>
+                  </pic:nvPicPr>
+                  <pic:blipFill>
+                    <a:blip r:embed="rId61"/>
+                    <a:stretch>
+                      <a:fillRect/>
+                    </a:stretch>
+                  </pic:blipFill>
+                  <pic:spPr>
+                    <a:xfrm>
+                      <a:off x="0" y="0"/>
+                      <a:ext cx="2989237" cy="3225229"/>
+                    </a:xfrm>
+                    <a:prstGeom prst="rect">
+                      <a:avLst/>
+                    </a:prstGeom>
+                  </pic:spPr>
+                </pic:pic>
+              </a:graphicData>
+            </a:graphic>
+          </wp:inline>
+        </w:drawing>
+      </w:r>
+    </w:p>
+    <w:p>
+      <w:r>
+        <w:br w:type="page"/>
+      </w:r>
+      <w:r>
+        <w:lastRenderedPageBreak/>
+        <w:t>30. The Foreign Key columns can be hidden as they don’t serve any purpose.</w:t>
+      </w:r>
+    </w:p>
+    <w:p>
+      <w:r>
+        <w:rPr>
+          <w:noProof/>
+        </w:rPr>
+        <w:drawing>
+          <wp:inline distT="0" distB="0" distL="0" distR="0" wp14:anchorId="4028297A" wp14:editId="5FCBFC11">
+            <wp:extent cx="2609524" cy="1571429"/>
+            <wp:effectExtent l="0" t="0" r="635" b="0"/>
+            <wp:docPr id="59" name="Picture 59"/>
+            <wp:cNvGraphicFramePr>
+              <a:graphicFrameLocks xmlns:a="http://schemas.openxmlformats.org/drawingml/2006/main" noChangeAspect="1"/>
+            </wp:cNvGraphicFramePr>
+            <a:graphic xmlns:a="http://schemas.openxmlformats.org/drawingml/2006/main">
+              <a:graphicData uri="http://schemas.openxmlformats.org/drawingml/2006/picture">
+                <pic:pic xmlns:pic="http://schemas.openxmlformats.org/drawingml/2006/picture">
+                  <pic:nvPicPr>
+                    <pic:cNvPr id="1" name=""/>
+                    <pic:cNvPicPr/>
+                  </pic:nvPicPr>
+                  <pic:blipFill>
+                    <a:blip r:embed="rId62"/>
+                    <a:stretch>
+                      <a:fillRect/>
+                    </a:stretch>
+                  </pic:blipFill>
+                  <pic:spPr>
+                    <a:xfrm>
+                      <a:off x="0" y="0"/>
+                      <a:ext cx="2609524" cy="1571429"/>
+                    </a:xfrm>
+                    <a:prstGeom prst="rect">
+                      <a:avLst/>
+                    </a:prstGeom>
+                  </pic:spPr>
+                </pic:pic>
+              </a:graphicData>
+            </a:graphic>
+          </wp:inline>
+        </w:drawing>
+      </w:r>
+    </w:p>
+    <w:p>
+      <w:r>
+        <w:t>31. In analysing Profitability Over Time, a measure aggregating Profit is needed.</w:t>
+      </w:r>
+    </w:p>
+    <w:p>
+      <w:r>
+        <w:t>Total Profit:=SUM([Profit])</w:t>
+      </w:r>
+    </w:p>
+    <w:p>
+      <w:r>
+        <w:t>The Total Profit will be set as a currency with USA Dollars</w:t>
+      </w:r>
+    </w:p>
+    <w:p>
+      <w:r>
+        <w:rPr>
+          <w:noProof/>
+        </w:rPr>
+        <w:drawing>
+          <wp:inline distT="0" distB="0" distL="0" distR="0" wp14:anchorId="5F670501" wp14:editId="0E37E895">
+            <wp:extent cx="3133333" cy="1295238"/>
+            <wp:effectExtent l="0" t="0" r="0" b="635"/>
+            <wp:docPr id="61" name="Picture 61"/>
+            <wp:cNvGraphicFramePr>
+              <a:graphicFrameLocks xmlns:a="http://schemas.openxmlformats.org/drawingml/2006/main" noChangeAspect="1"/>
+            </wp:cNvGraphicFramePr>
+            <a:graphic xmlns:a="http://schemas.openxmlformats.org/drawingml/2006/main">
+              <a:graphicData uri="http://schemas.openxmlformats.org/drawingml/2006/picture">
+                <pic:pic xmlns:pic="http://schemas.openxmlformats.org/drawingml/2006/picture">
+                  <pic:nvPicPr>
+                    <pic:cNvPr id="1" name=""/>
+                    <pic:cNvPicPr/>
+                  </pic:nvPicPr>
+                  <pic:blipFill>
+                    <a:blip r:embed="rId63"/>
+                    <a:stretch>
+                      <a:fillRect/>
+                    </a:stretch>
+                  </pic:blipFill>
+                  <pic:spPr>
+                    <a:xfrm>
+                      <a:off x="0" y="0"/>
+                      <a:ext cx="3133333" cy="1295238"/>
+                    </a:xfrm>
+                    <a:prstGeom prst="rect">
+                      <a:avLst/>
+                    </a:prstGeom>
+                  </pic:spPr>
+                </pic:pic>
+              </a:graphicData>
+            </a:graphic>
+          </wp:inline>
+        </w:drawing>
+      </w:r>
+    </w:p>
+    <w:p>
+      <w:r>
+        <w:t xml:space="preserve">32. One of the columns doesn’t seem to </w:t>
+      </w:r>
+      <w:r>
+        <w:t>named transparent enough.</w:t>
+      </w:r>
+    </w:p>
+    <w:p>
+      <w:r>
+        <w:rPr>
+          <w:noProof/>
+        </w:rPr>
+        <w:drawing>
+          <wp:inline distT="0" distB="0" distL="0" distR="0" wp14:anchorId="43268C11" wp14:editId="38D848C2">
+            <wp:extent cx="1476190" cy="1447619"/>
+            <wp:effectExtent l="0" t="0" r="0" b="635"/>
+            <wp:docPr id="62" name="Picture 62"/>
+            <wp:cNvGraphicFramePr>
+              <a:graphicFrameLocks xmlns:a="http://schemas.openxmlformats.org/drawingml/2006/main" noChangeAspect="1"/>
+            </wp:cNvGraphicFramePr>
+            <a:graphic xmlns:a="http://schemas.openxmlformats.org/drawingml/2006/main">
+              <a:graphicData uri="http://schemas.openxmlformats.org/drawingml/2006/picture">
+                <pic:pic xmlns:pic="http://schemas.openxmlformats.org/drawingml/2006/picture">
+                  <pic:nvPicPr>
+                    <pic:cNvPr id="1" name=""/>
+                    <pic:cNvPicPr/>
+                  </pic:nvPicPr>
+                  <pic:blipFill>
+                    <a:blip r:embed="rId64"/>
+                    <a:stretch>
+                      <a:fillRect/>
+                    </a:stretch>
+                  </pic:blipFill>
+                  <pic:spPr>
+                    <a:xfrm>
+                      <a:off x="0" y="0"/>
+                      <a:ext cx="1476190" cy="1447619"/>
+                    </a:xfrm>
+                    <a:prstGeom prst="rect">
+                      <a:avLst/>
+                    </a:prstGeom>
+                  </pic:spPr>
+                </pic:pic>
+              </a:graphicData>
+            </a:graphic>
+          </wp:inline>
+        </w:drawing>
+      </w:r>
+    </w:p>
+    <w:p>
+      <w:r>
+        <w:t>Package will be renamed to Package Method.</w:t>
+      </w:r>
+    </w:p>
+    <w:p>
+      <w:r>
+        <w:rPr>
+          <w:noProof/>
+        </w:rPr>
+        <w:drawing>
+          <wp:inline distT="0" distB="0" distL="0" distR="0" wp14:anchorId="2BF557F2" wp14:editId="7E3B9D7A">
+            <wp:extent cx="1152381" cy="638095"/>
+            <wp:effectExtent l="0" t="0" r="0" b="0"/>
+            <wp:docPr id="63" name="Picture 63"/>
+            <wp:cNvGraphicFramePr>
+              <a:graphicFrameLocks xmlns:a="http://schemas.openxmlformats.org/drawingml/2006/main" noChangeAspect="1"/>
+            </wp:cNvGraphicFramePr>
+            <a:graphic xmlns:a="http://schemas.openxmlformats.org/drawingml/2006/main">
+              <a:graphicData uri="http://schemas.openxmlformats.org/drawingml/2006/picture">
+                <pic:pic xmlns:pic="http://schemas.openxmlformats.org/drawingml/2006/picture">
+                  <pic:nvPicPr>
+                    <pic:cNvPr id="1" name=""/>
+                    <pic:cNvPicPr/>
+                  </pic:nvPicPr>
+                  <pic:blipFill>
+                    <a:blip r:embed="rId65"/>
+                    <a:stretch>
+                      <a:fillRect/>
+                    </a:stretch>
+                  </pic:blipFill>
+                  <pic:spPr>
+                    <a:xfrm>
+                      <a:off x="0" y="0"/>
+                      <a:ext cx="1152381" cy="638095"/>
+                    </a:xfrm>
+                    <a:prstGeom prst="rect">
+                      <a:avLst/>
+                    </a:prstGeom>
+                  </pic:spPr>
+                </pic:pic>
+              </a:graphicData>
+            </a:graphic>
+          </wp:inline>
+        </w:drawing>
+      </w:r>
+    </w:p>
+    <w:p>
+      <w:r>
+        <w:t>33. Now the solution is ready to deploy.</w:t>
+      </w:r>
+    </w:p>
+    <w:p>
+      <w:r>
+        <w:rPr>
+          <w:noProof/>
+        </w:rPr>
+        <w:drawing>
+          <wp:inline distT="0" distB="0" distL="0" distR="0" wp14:anchorId="5EC6D73F" wp14:editId="0D3C729E">
+            <wp:extent cx="2504762" cy="1247619"/>
+            <wp:effectExtent l="0" t="0" r="0" b="0"/>
+            <wp:docPr id="64" name="Picture 64"/>
+            <wp:cNvGraphicFramePr>
+              <a:graphicFrameLocks xmlns:a="http://schemas.openxmlformats.org/drawingml/2006/main" noChangeAspect="1"/>
+            </wp:cNvGraphicFramePr>
+            <a:graphic xmlns:a="http://schemas.openxmlformats.org/drawingml/2006/main">
+              <a:graphicData uri="http://schemas.openxmlformats.org/drawingml/2006/picture">
+                <pic:pic xmlns:pic="http://schemas.openxmlformats.org/drawingml/2006/picture">
+                  <pic:nvPicPr>
+                    <pic:cNvPr id="1" name=""/>
+                    <pic:cNvPicPr/>
+                  </pic:nvPicPr>
+                  <pic:blipFill>
+                    <a:blip r:embed="rId66"/>
+                    <a:stretch>
+                      <a:fillRect/>
+                    </a:stretch>
+                  </pic:blipFill>
+                  <pic:spPr>
+                    <a:xfrm>
+                      <a:off x="0" y="0"/>
+                      <a:ext cx="2504762" cy="1247619"/>
+                    </a:xfrm>
+                    <a:prstGeom prst="rect">
+                      <a:avLst/>
+                    </a:prstGeom>
+                  </pic:spPr>
+                </pic:pic>
+              </a:graphicData>
+            </a:graphic>
+          </wp:inline>
+        </w:drawing>
+      </w:r>
+    </w:p>
+    <w:p>
+      <w:r>
+        <w:rPr>
+          <w:noProof/>
+        </w:rPr>
+        <w:lastRenderedPageBreak/>
+        <w:drawing>
+          <wp:inline distT="0" distB="0" distL="0" distR="0" wp14:anchorId="56CD3BDE" wp14:editId="1A7E932F">
+            <wp:extent cx="5342857" cy="2457143"/>
+            <wp:effectExtent l="0" t="0" r="0" b="635"/>
+            <wp:docPr id="65" name="Picture 65"/>
+            <wp:cNvGraphicFramePr>
+              <a:graphicFrameLocks xmlns:a="http://schemas.openxmlformats.org/drawingml/2006/main" noChangeAspect="1"/>
+            </wp:cNvGraphicFramePr>
+            <a:graphic xmlns:a="http://schemas.openxmlformats.org/drawingml/2006/main">
+              <a:graphicData uri="http://schemas.openxmlformats.org/drawingml/2006/picture">
+                <pic:pic xmlns:pic="http://schemas.openxmlformats.org/drawingml/2006/picture">
+                  <pic:nvPicPr>
+                    <pic:cNvPr id="1" name=""/>
+                    <pic:cNvPicPr/>
+                  </pic:nvPicPr>
+                  <pic:blipFill>
+                    <a:blip r:embed="rId67"/>
+                    <a:stretch>
+                      <a:fillRect/>
+                    </a:stretch>
+                  </pic:blipFill>
+                  <pic:spPr>
+                    <a:xfrm>
+                      <a:off x="0" y="0"/>
+                      <a:ext cx="5342857" cy="2457143"/>
+                    </a:xfrm>
+                    <a:prstGeom prst="rect">
+                      <a:avLst/>
+                    </a:prstGeom>
+                  </pic:spPr>
+                </pic:pic>
+              </a:graphicData>
+            </a:graphic>
+          </wp:inline>
+        </w:drawing>
       </w:r>
       <w:bookmarkStart w:id="0" w:name="_GoBack"/>
       <w:bookmarkEnd w:id="0"/>

</xml_diff>